<commit_message>
[Added] UserContext and MetaMaskAuth
UserContext is used for global state management and MetaMaskAuth is used for getting users ethereum login
</commit_message>
<xml_diff>
--- a/Leng Wei Cong, Justin_A0241293J.docx
+++ b/Leng Wei Cong, Justin_A0241293J.docx
@@ -46,25 +46,7 @@
           <w:sz w:val="24"/>
           <w:szCs w:val="24"/>
         </w:rPr>
-        <w:t xml:space="preserve"> </w:t>
-      </w:r>
-      <w:proofErr w:type="spellStart"/>
-      <w:r>
-        <w:rPr>
-          <w:rFonts w:ascii="Georgia" w:hAnsi="Georgia"/>
-          <w:sz w:val="24"/>
-          <w:szCs w:val="24"/>
-        </w:rPr>
-        <w:t>Leng</w:t>
-      </w:r>
-      <w:proofErr w:type="spellEnd"/>
-      <w:r>
-        <w:rPr>
-          <w:rFonts w:ascii="Georgia" w:hAnsi="Georgia"/>
-          <w:sz w:val="24"/>
-          <w:szCs w:val="24"/>
-        </w:rPr>
-        <w:t xml:space="preserve"> Wei Cong, Justin</w:t>
+        <w:t xml:space="preserve"> Leng Wei Cong, Justin</w:t>
       </w:r>
     </w:p>
     <w:p>
@@ -575,6 +557,111 @@
         <w:t>mapped out user requirements)</w:t>
       </w:r>
     </w:p>
+    <w:p>
+      <w:pPr>
+        <w:spacing w:after="0" w:line="240" w:lineRule="auto"/>
+        <w:rPr>
+          <w:rFonts w:ascii="Georgia" w:hAnsi="Georgia"/>
+          <w:sz w:val="24"/>
+          <w:szCs w:val="24"/>
+        </w:rPr>
+      </w:pPr>
+    </w:p>
+    <w:p>
+      <w:pPr>
+        <w:spacing w:after="0" w:line="240" w:lineRule="auto"/>
+        <w:rPr>
+          <w:rFonts w:ascii="Georgia" w:hAnsi="Georgia"/>
+          <w:sz w:val="24"/>
+          <w:szCs w:val="24"/>
+        </w:rPr>
+      </w:pPr>
+      <w:r>
+        <w:rPr>
+          <w:rFonts w:ascii="Georgia" w:hAnsi="Georgia"/>
+          <w:sz w:val="24"/>
+          <w:szCs w:val="24"/>
+        </w:rPr>
+        <w:t>User Requirements</w:t>
+      </w:r>
+    </w:p>
+    <w:p>
+      <w:pPr>
+        <w:pStyle w:val="ListParagraph"/>
+        <w:numPr>
+          <w:ilvl w:val="0"/>
+          <w:numId w:val="5"/>
+        </w:numPr>
+        <w:spacing w:after="0" w:line="240" w:lineRule="auto"/>
+        <w:rPr>
+          <w:rFonts w:ascii="Georgia" w:hAnsi="Georgia"/>
+          <w:sz w:val="24"/>
+          <w:szCs w:val="24"/>
+        </w:rPr>
+      </w:pPr>
+      <w:r>
+        <w:rPr>
+          <w:rFonts w:ascii="Georgia" w:hAnsi="Georgia"/>
+          <w:sz w:val="24"/>
+          <w:szCs w:val="24"/>
+        </w:rPr>
+        <w:t>CRUD of tasks</w:t>
+      </w:r>
+    </w:p>
+    <w:p>
+      <w:pPr>
+        <w:pStyle w:val="ListParagraph"/>
+        <w:numPr>
+          <w:ilvl w:val="0"/>
+          <w:numId w:val="5"/>
+        </w:numPr>
+        <w:spacing w:after="0" w:line="240" w:lineRule="auto"/>
+        <w:rPr>
+          <w:rFonts w:ascii="Georgia" w:hAnsi="Georgia"/>
+          <w:sz w:val="24"/>
+          <w:szCs w:val="24"/>
+        </w:rPr>
+      </w:pPr>
+      <w:r>
+        <w:rPr>
+          <w:rFonts w:ascii="Georgia" w:hAnsi="Georgia"/>
+          <w:sz w:val="24"/>
+          <w:szCs w:val="24"/>
+        </w:rPr>
+        <w:t>Tagging system that categorizes tasks</w:t>
+      </w:r>
+    </w:p>
+    <w:p>
+      <w:pPr>
+        <w:pStyle w:val="ListParagraph"/>
+        <w:numPr>
+          <w:ilvl w:val="0"/>
+          <w:numId w:val="5"/>
+        </w:numPr>
+        <w:spacing w:after="0" w:line="240" w:lineRule="auto"/>
+        <w:rPr>
+          <w:rFonts w:ascii="Georgia" w:hAnsi="Georgia"/>
+          <w:sz w:val="24"/>
+          <w:szCs w:val="24"/>
+        </w:rPr>
+      </w:pPr>
+      <w:r>
+        <w:rPr>
+          <w:rFonts w:ascii="Georgia" w:hAnsi="Georgia"/>
+          <w:sz w:val="24"/>
+          <w:szCs w:val="24"/>
+        </w:rPr>
+        <w:t>Login for personalized tasks manager</w:t>
+      </w:r>
+      <w:r>
+        <w:rPr>
+          <w:rFonts w:ascii="Georgia" w:hAnsi="Georgia"/>
+          <w:sz w:val="24"/>
+          <w:szCs w:val="24"/>
+        </w:rPr>
+        <w:t xml:space="preserve"> (To make it interesting, I will add a MetaMask login)</w:t>
+      </w:r>
+    </w:p>
     <w:sectPr>
       <w:headerReference w:type="default" r:id="rId9"/>
       <w:footerReference w:type="default" r:id="rId10"/>
@@ -645,14 +732,7 @@
     </w:r>
     <w:r>
       <w:tab/>
-    </w:r>
-    <w:proofErr w:type="spellStart"/>
-    <w:r>
-      <w:t>Leng</w:t>
-    </w:r>
-    <w:proofErr w:type="spellEnd"/>
-    <w:r>
-      <w:t xml:space="preserve"> Wei Cong, Justin A0241293J</w:t>
+      <w:t>Leng Wei Cong, Justin A0241293J</w:t>
     </w:r>
   </w:p>
 </w:ftr>
@@ -700,6 +780,95 @@
 <file path=word/numbering.xml><?xml version="1.0" encoding="utf-8"?>
 <w:numbering xmlns:wpc="http://schemas.microsoft.com/office/word/2010/wordprocessingCanvas" xmlns:cx="http://schemas.microsoft.com/office/drawing/2014/chartex" xmlns:cx1="http://schemas.microsoft.com/office/drawing/2015/9/8/chartex" xmlns:cx2="http://schemas.microsoft.com/office/drawing/2015/10/21/chartex" xmlns:cx3="http://schemas.microsoft.com/office/drawing/2016/5/9/chartex" xmlns:cx4="http://schemas.microsoft.com/office/drawing/2016/5/10/chartex" xmlns:cx5="http://schemas.microsoft.com/office/drawing/2016/5/11/chartex" xmlns:cx6="http://schemas.microsoft.com/office/drawing/2016/5/12/chartex" xmlns:cx7="http://schemas.microsoft.com/office/drawing/2016/5/13/chartex" xmlns:cx8="http://schemas.microsoft.com/office/drawing/2016/5/14/chartex" xmlns:mc="http://schemas.openxmlformats.org/markup-compatibility/2006" xmlns:aink="http://schemas.microsoft.com/office/drawing/2016/ink" xmlns:am3d="http://schemas.microsoft.com/office/drawing/2017/model3d" xmlns:o="urn:schemas-microsoft-com:office:office" xmlns:r="http://schemas.openxmlformats.org/officeDocument/2006/relationships" xmlns:m="http://schemas.openxmlformats.org/officeDocument/2006/math" xmlns:v="urn:schemas-microsoft-com:vml" xmlns:wp14="http://schemas.microsoft.com/office/word/2010/wordprocessingDrawing" xmlns:wp="http://schemas.openxmlformats.org/drawingml/2006/wordprocessingDrawing" xmlns:w10="urn:schemas-microsoft-com:office:word" xmlns:w="http://schemas.openxmlformats.org/wordprocessingml/2006/main" xmlns:w14="http://schemas.microsoft.com/office/word/2010/wordml" xmlns:w15="http://schemas.microsoft.com/office/word/2012/wordml" xmlns:w16cex="http://schemas.microsoft.com/office/word/2018/wordml/cex" xmlns:w16cid="http://schemas.microsoft.com/office/word/2016/wordml/cid" xmlns:w16="http://schemas.microsoft.com/office/word/2018/wordml" xmlns:w16se="http://schemas.microsoft.com/office/word/2015/wordml/symex" xmlns:wpg="http://schemas.microsoft.com/office/word/2010/wordprocessingGroup" xmlns:wpi="http://schemas.microsoft.com/office/word/2010/wordprocessingInk" xmlns:wne="http://schemas.microsoft.com/office/word/2006/wordml" xmlns:wps="http://schemas.microsoft.com/office/word/2010/wordprocessingShape" mc:Ignorable="w14 w15 w16se w16cid w16 w16cex wp14">
   <w:abstractNum w:abstractNumId="0" w15:restartNumberingAfterBreak="0">
+    <w:nsid w:val="07D2371E"/>
+    <w:multiLevelType w:val="hybridMultilevel"/>
+    <w:tmpl w:val="C1C40FB4"/>
+    <w:lvl w:ilvl="0" w:tplc="08090011">
+      <w:start w:val="1"/>
+      <w:numFmt w:val="decimal"/>
+      <w:lvlText w:val="%1)"/>
+      <w:lvlJc w:val="left"/>
+      <w:pPr>
+        <w:ind w:left="720" w:hanging="360"/>
+      </w:pPr>
+      <w:rPr>
+        <w:rFonts w:hint="default"/>
+      </w:rPr>
+    </w:lvl>
+    <w:lvl w:ilvl="1" w:tplc="08090019" w:tentative="1">
+      <w:start w:val="1"/>
+      <w:numFmt w:val="lowerLetter"/>
+      <w:lvlText w:val="%2."/>
+      <w:lvlJc w:val="left"/>
+      <w:pPr>
+        <w:ind w:left="1440" w:hanging="360"/>
+      </w:pPr>
+    </w:lvl>
+    <w:lvl w:ilvl="2" w:tplc="0809001B" w:tentative="1">
+      <w:start w:val="1"/>
+      <w:numFmt w:val="lowerRoman"/>
+      <w:lvlText w:val="%3."/>
+      <w:lvlJc w:val="right"/>
+      <w:pPr>
+        <w:ind w:left="2160" w:hanging="180"/>
+      </w:pPr>
+    </w:lvl>
+    <w:lvl w:ilvl="3" w:tplc="0809000F" w:tentative="1">
+      <w:start w:val="1"/>
+      <w:numFmt w:val="decimal"/>
+      <w:lvlText w:val="%4."/>
+      <w:lvlJc w:val="left"/>
+      <w:pPr>
+        <w:ind w:left="2880" w:hanging="360"/>
+      </w:pPr>
+    </w:lvl>
+    <w:lvl w:ilvl="4" w:tplc="08090019" w:tentative="1">
+      <w:start w:val="1"/>
+      <w:numFmt w:val="lowerLetter"/>
+      <w:lvlText w:val="%5."/>
+      <w:lvlJc w:val="left"/>
+      <w:pPr>
+        <w:ind w:left="3600" w:hanging="360"/>
+      </w:pPr>
+    </w:lvl>
+    <w:lvl w:ilvl="5" w:tplc="0809001B" w:tentative="1">
+      <w:start w:val="1"/>
+      <w:numFmt w:val="lowerRoman"/>
+      <w:lvlText w:val="%6."/>
+      <w:lvlJc w:val="right"/>
+      <w:pPr>
+        <w:ind w:left="4320" w:hanging="180"/>
+      </w:pPr>
+    </w:lvl>
+    <w:lvl w:ilvl="6" w:tplc="0809000F" w:tentative="1">
+      <w:start w:val="1"/>
+      <w:numFmt w:val="decimal"/>
+      <w:lvlText w:val="%7."/>
+      <w:lvlJc w:val="left"/>
+      <w:pPr>
+        <w:ind w:left="5040" w:hanging="360"/>
+      </w:pPr>
+    </w:lvl>
+    <w:lvl w:ilvl="7" w:tplc="08090019" w:tentative="1">
+      <w:start w:val="1"/>
+      <w:numFmt w:val="lowerLetter"/>
+      <w:lvlText w:val="%8."/>
+      <w:lvlJc w:val="left"/>
+      <w:pPr>
+        <w:ind w:left="5760" w:hanging="360"/>
+      </w:pPr>
+    </w:lvl>
+    <w:lvl w:ilvl="8" w:tplc="0809001B" w:tentative="1">
+      <w:start w:val="1"/>
+      <w:numFmt w:val="lowerRoman"/>
+      <w:lvlText w:val="%9."/>
+      <w:lvlJc w:val="right"/>
+      <w:pPr>
+        <w:ind w:left="6480" w:hanging="180"/>
+      </w:pPr>
+    </w:lvl>
+  </w:abstractNum>
+  <w:abstractNum w:abstractNumId="1" w15:restartNumberingAfterBreak="0">
     <w:nsid w:val="086A0D07"/>
     <w:multiLevelType w:val="hybridMultilevel"/>
     <w:tmpl w:val="D39C9D08"/>
@@ -812,7 +981,7 @@
       </w:rPr>
     </w:lvl>
   </w:abstractNum>
-  <w:abstractNum w:abstractNumId="1" w15:restartNumberingAfterBreak="0">
+  <w:abstractNum w:abstractNumId="2" w15:restartNumberingAfterBreak="0">
     <w:nsid w:val="0FCE1361"/>
     <w:multiLevelType w:val="hybridMultilevel"/>
     <w:tmpl w:val="2C32E38E"/>
@@ -898,7 +1067,96 @@
       </w:pPr>
     </w:lvl>
   </w:abstractNum>
-  <w:abstractNum w:abstractNumId="2" w15:restartNumberingAfterBreak="0">
+  <w:abstractNum w:abstractNumId="3" w15:restartNumberingAfterBreak="0">
+    <w:nsid w:val="121436EA"/>
+    <w:multiLevelType w:val="hybridMultilevel"/>
+    <w:tmpl w:val="E3CA5BA4"/>
+    <w:lvl w:ilvl="0" w:tplc="0809000F">
+      <w:start w:val="1"/>
+      <w:numFmt w:val="decimal"/>
+      <w:lvlText w:val="%1."/>
+      <w:lvlJc w:val="left"/>
+      <w:pPr>
+        <w:ind w:left="720" w:hanging="360"/>
+      </w:pPr>
+      <w:rPr>
+        <w:rFonts w:hint="default"/>
+      </w:rPr>
+    </w:lvl>
+    <w:lvl w:ilvl="1" w:tplc="08090019" w:tentative="1">
+      <w:start w:val="1"/>
+      <w:numFmt w:val="lowerLetter"/>
+      <w:lvlText w:val="%2."/>
+      <w:lvlJc w:val="left"/>
+      <w:pPr>
+        <w:ind w:left="1440" w:hanging="360"/>
+      </w:pPr>
+    </w:lvl>
+    <w:lvl w:ilvl="2" w:tplc="0809001B" w:tentative="1">
+      <w:start w:val="1"/>
+      <w:numFmt w:val="lowerRoman"/>
+      <w:lvlText w:val="%3."/>
+      <w:lvlJc w:val="right"/>
+      <w:pPr>
+        <w:ind w:left="2160" w:hanging="180"/>
+      </w:pPr>
+    </w:lvl>
+    <w:lvl w:ilvl="3" w:tplc="0809000F" w:tentative="1">
+      <w:start w:val="1"/>
+      <w:numFmt w:val="decimal"/>
+      <w:lvlText w:val="%4."/>
+      <w:lvlJc w:val="left"/>
+      <w:pPr>
+        <w:ind w:left="2880" w:hanging="360"/>
+      </w:pPr>
+    </w:lvl>
+    <w:lvl w:ilvl="4" w:tplc="08090019" w:tentative="1">
+      <w:start w:val="1"/>
+      <w:numFmt w:val="lowerLetter"/>
+      <w:lvlText w:val="%5."/>
+      <w:lvlJc w:val="left"/>
+      <w:pPr>
+        <w:ind w:left="3600" w:hanging="360"/>
+      </w:pPr>
+    </w:lvl>
+    <w:lvl w:ilvl="5" w:tplc="0809001B" w:tentative="1">
+      <w:start w:val="1"/>
+      <w:numFmt w:val="lowerRoman"/>
+      <w:lvlText w:val="%6."/>
+      <w:lvlJc w:val="right"/>
+      <w:pPr>
+        <w:ind w:left="4320" w:hanging="180"/>
+      </w:pPr>
+    </w:lvl>
+    <w:lvl w:ilvl="6" w:tplc="0809000F" w:tentative="1">
+      <w:start w:val="1"/>
+      <w:numFmt w:val="decimal"/>
+      <w:lvlText w:val="%7."/>
+      <w:lvlJc w:val="left"/>
+      <w:pPr>
+        <w:ind w:left="5040" w:hanging="360"/>
+      </w:pPr>
+    </w:lvl>
+    <w:lvl w:ilvl="7" w:tplc="08090019" w:tentative="1">
+      <w:start w:val="1"/>
+      <w:numFmt w:val="lowerLetter"/>
+      <w:lvlText w:val="%8."/>
+      <w:lvlJc w:val="left"/>
+      <w:pPr>
+        <w:ind w:left="5760" w:hanging="360"/>
+      </w:pPr>
+    </w:lvl>
+    <w:lvl w:ilvl="8" w:tplc="0809001B" w:tentative="1">
+      <w:start w:val="1"/>
+      <w:numFmt w:val="lowerRoman"/>
+      <w:lvlText w:val="%9."/>
+      <w:lvlJc w:val="right"/>
+      <w:pPr>
+        <w:ind w:left="6480" w:hanging="180"/>
+      </w:pPr>
+    </w:lvl>
+  </w:abstractNum>
+  <w:abstractNum w:abstractNumId="4" w15:restartNumberingAfterBreak="0">
     <w:nsid w:val="5F0A4E88"/>
     <w:multiLevelType w:val="hybridMultilevel"/>
     <w:tmpl w:val="D5CCAAFC"/>
@@ -985,13 +1243,19 @@
     </w:lvl>
   </w:abstractNum>
   <w:num w:numId="1">
+    <w:abstractNumId w:val="2"/>
+  </w:num>
+  <w:num w:numId="2">
+    <w:abstractNumId w:val="4"/>
+  </w:num>
+  <w:num w:numId="3">
     <w:abstractNumId w:val="1"/>
   </w:num>
-  <w:num w:numId="2">
-    <w:abstractNumId w:val="2"/>
+  <w:num w:numId="4">
+    <w:abstractNumId w:val="0"/>
   </w:num>
-  <w:num w:numId="3">
-    <w:abstractNumId w:val="0"/>
+  <w:num w:numId="5">
+    <w:abstractNumId w:val="3"/>
   </w:num>
 </w:numbering>
 </file>

</xml_diff>

<commit_message>
[Added] API for frontend and backend interaction
</commit_message>
<xml_diff>
--- a/Leng Wei Cong, Justin_A0241293J.docx
+++ b/Leng Wei Cong, Justin_A0241293J.docx
@@ -46,7 +46,25 @@
           <w:sz w:val="24"/>
           <w:szCs w:val="24"/>
         </w:rPr>
-        <w:t xml:space="preserve"> Leng Wei Cong, Justin</w:t>
+        <w:t xml:space="preserve"> </w:t>
+      </w:r>
+      <w:proofErr w:type="spellStart"/>
+      <w:r>
+        <w:rPr>
+          <w:rFonts w:ascii="Georgia" w:hAnsi="Georgia"/>
+          <w:sz w:val="24"/>
+          <w:szCs w:val="24"/>
+        </w:rPr>
+        <w:t>Leng</w:t>
+      </w:r>
+      <w:proofErr w:type="spellEnd"/>
+      <w:r>
+        <w:rPr>
+          <w:rFonts w:ascii="Georgia" w:hAnsi="Georgia"/>
+          <w:sz w:val="24"/>
+          <w:szCs w:val="24"/>
+        </w:rPr>
+        <w:t xml:space="preserve"> Wei Cong, Justin</w:t>
       </w:r>
     </w:p>
     <w:p>
@@ -492,7 +510,7 @@
           <w:sz w:val="24"/>
           <w:szCs w:val="24"/>
         </w:rPr>
-        <w:t>Requirements:</w:t>
+        <w:t>Main Objective</w:t>
       </w:r>
     </w:p>
     <w:p>
@@ -500,7 +518,7 @@
         <w:pStyle w:val="ListParagraph"/>
         <w:numPr>
           <w:ilvl w:val="0"/>
-          <w:numId w:val="1"/>
+          <w:numId w:val="6"/>
         </w:numPr>
         <w:spacing w:after="0" w:line="240" w:lineRule="auto"/>
         <w:rPr>
@@ -515,7 +533,7 @@
           <w:sz w:val="24"/>
           <w:szCs w:val="24"/>
         </w:rPr>
-        <w:t>A tagging system to categorise your tasks so that they are easy to search for.</w:t>
+        <w:t>Acquire full stack development skills and understanding through developing a simple task management application</w:t>
       </w:r>
     </w:p>
     <w:p>
@@ -523,7 +541,7 @@
         <w:pStyle w:val="ListParagraph"/>
         <w:numPr>
           <w:ilvl w:val="0"/>
-          <w:numId w:val="1"/>
+          <w:numId w:val="6"/>
         </w:numPr>
         <w:spacing w:after="0" w:line="240" w:lineRule="auto"/>
         <w:rPr>
@@ -538,23 +556,53 @@
           <w:sz w:val="24"/>
           <w:szCs w:val="24"/>
         </w:rPr>
-        <w:t>Any other features to improve overall user experience (Recall level 1 when you</w:t>
-      </w:r>
-      <w:r>
-        <w:rPr>
-          <w:rFonts w:ascii="Georgia" w:hAnsi="Georgia"/>
-          <w:sz w:val="24"/>
-          <w:szCs w:val="24"/>
-        </w:rPr>
-        <w:t xml:space="preserve"> </w:t>
-      </w:r>
-      <w:r>
-        <w:rPr>
-          <w:rFonts w:ascii="Georgia" w:hAnsi="Georgia"/>
-          <w:sz w:val="24"/>
-          <w:szCs w:val="24"/>
-        </w:rPr>
-        <w:t>mapped out user requirements)</w:t>
+        <w:t>Learn about industrial practices and techniques for scalability</w:t>
+      </w:r>
+    </w:p>
+    <w:p>
+      <w:pPr>
+        <w:pStyle w:val="ListParagraph"/>
+        <w:numPr>
+          <w:ilvl w:val="0"/>
+          <w:numId w:val="6"/>
+        </w:numPr>
+        <w:spacing w:after="0" w:line="240" w:lineRule="auto"/>
+        <w:rPr>
+          <w:rFonts w:ascii="Georgia" w:hAnsi="Georgia"/>
+          <w:sz w:val="24"/>
+          <w:szCs w:val="24"/>
+        </w:rPr>
+      </w:pPr>
+      <w:r>
+        <w:rPr>
+          <w:rFonts w:ascii="Georgia" w:hAnsi="Georgia"/>
+          <w:sz w:val="24"/>
+          <w:szCs w:val="24"/>
+        </w:rPr>
+        <w:t>Familiarize with the different tools that are available for developers</w:t>
+      </w:r>
+    </w:p>
+    <w:p>
+      <w:pPr>
+        <w:pStyle w:val="ListParagraph"/>
+        <w:numPr>
+          <w:ilvl w:val="0"/>
+          <w:numId w:val="6"/>
+        </w:numPr>
+        <w:spacing w:after="0" w:line="240" w:lineRule="auto"/>
+        <w:rPr>
+          <w:rFonts w:ascii="Georgia" w:hAnsi="Georgia"/>
+          <w:sz w:val="24"/>
+          <w:szCs w:val="24"/>
+        </w:rPr>
+      </w:pPr>
+      <w:r>
+        <w:rPr>
+          <w:rFonts w:ascii="Georgia" w:hAnsi="Georgia"/>
+          <w:sz w:val="24"/>
+          <w:szCs w:val="24"/>
+        </w:rPr>
+        <w:t>Develop scalable programs</w:t>
       </w:r>
     </w:p>
     <w:p>
@@ -659,7 +707,334 @@
           <w:sz w:val="24"/>
           <w:szCs w:val="24"/>
         </w:rPr>
-        <w:t xml:space="preserve"> (To make it interesting, I will add a MetaMask login)</w:t>
+        <w:t xml:space="preserve"> (To make it interesting, I </w:t>
+      </w:r>
+      <w:r>
+        <w:rPr>
+          <w:rFonts w:ascii="Georgia" w:hAnsi="Georgia"/>
+          <w:sz w:val="24"/>
+          <w:szCs w:val="24"/>
+        </w:rPr>
+        <w:t>would like to</w:t>
+      </w:r>
+      <w:r>
+        <w:rPr>
+          <w:rFonts w:ascii="Georgia" w:hAnsi="Georgia"/>
+          <w:sz w:val="24"/>
+          <w:szCs w:val="24"/>
+        </w:rPr>
+        <w:t xml:space="preserve"> add a </w:t>
+      </w:r>
+      <w:proofErr w:type="spellStart"/>
+      <w:r>
+        <w:rPr>
+          <w:rFonts w:ascii="Georgia" w:hAnsi="Georgia"/>
+          <w:sz w:val="24"/>
+          <w:szCs w:val="24"/>
+        </w:rPr>
+        <w:t>MetaMask</w:t>
+      </w:r>
+      <w:proofErr w:type="spellEnd"/>
+      <w:r>
+        <w:rPr>
+          <w:rFonts w:ascii="Georgia" w:hAnsi="Georgia"/>
+          <w:sz w:val="24"/>
+          <w:szCs w:val="24"/>
+        </w:rPr>
+        <w:t xml:space="preserve"> login</w:t>
+      </w:r>
+      <w:r>
+        <w:rPr>
+          <w:rFonts w:ascii="Georgia" w:hAnsi="Georgia"/>
+          <w:sz w:val="24"/>
+          <w:szCs w:val="24"/>
+        </w:rPr>
+        <w:t xml:space="preserve"> method</w:t>
+      </w:r>
+      <w:r>
+        <w:rPr>
+          <w:rFonts w:ascii="Georgia" w:hAnsi="Georgia"/>
+          <w:sz w:val="24"/>
+          <w:szCs w:val="24"/>
+        </w:rPr>
+        <w:t>)</w:t>
+      </w:r>
+    </w:p>
+    <w:p>
+      <w:pPr>
+        <w:pStyle w:val="ListParagraph"/>
+        <w:numPr>
+          <w:ilvl w:val="0"/>
+          <w:numId w:val="5"/>
+        </w:numPr>
+        <w:spacing w:after="0" w:line="240" w:lineRule="auto"/>
+        <w:rPr>
+          <w:rFonts w:ascii="Georgia" w:hAnsi="Georgia"/>
+          <w:sz w:val="24"/>
+          <w:szCs w:val="24"/>
+        </w:rPr>
+      </w:pPr>
+      <w:r>
+        <w:rPr>
+          <w:rFonts w:ascii="Georgia" w:hAnsi="Georgia"/>
+          <w:sz w:val="24"/>
+          <w:szCs w:val="24"/>
+        </w:rPr>
+        <w:t xml:space="preserve">Users can tag a </w:t>
+      </w:r>
+      <w:proofErr w:type="spellStart"/>
+      <w:r>
+        <w:rPr>
+          <w:rFonts w:ascii="Georgia" w:hAnsi="Georgia"/>
+          <w:sz w:val="24"/>
+          <w:szCs w:val="24"/>
+        </w:rPr>
+        <w:t>color</w:t>
+      </w:r>
+      <w:proofErr w:type="spellEnd"/>
+      <w:r>
+        <w:rPr>
+          <w:rFonts w:ascii="Georgia" w:hAnsi="Georgia"/>
+          <w:sz w:val="24"/>
+          <w:szCs w:val="24"/>
+        </w:rPr>
+        <w:t xml:space="preserve"> to their task</w:t>
+      </w:r>
+    </w:p>
+    <w:p>
+      <w:pPr>
+        <w:spacing w:after="0" w:line="240" w:lineRule="auto"/>
+        <w:rPr>
+          <w:rFonts w:ascii="Georgia" w:hAnsi="Georgia"/>
+          <w:sz w:val="24"/>
+          <w:szCs w:val="24"/>
+        </w:rPr>
+      </w:pPr>
+    </w:p>
+    <w:p>
+      <w:pPr>
+        <w:spacing w:after="0" w:line="240" w:lineRule="auto"/>
+        <w:rPr>
+          <w:rFonts w:ascii="Georgia" w:hAnsi="Georgia"/>
+          <w:sz w:val="24"/>
+          <w:szCs w:val="24"/>
+        </w:rPr>
+      </w:pPr>
+    </w:p>
+    <w:p>
+      <w:pPr>
+        <w:spacing w:after="0" w:line="240" w:lineRule="auto"/>
+        <w:rPr>
+          <w:rFonts w:ascii="Georgia" w:hAnsi="Georgia"/>
+          <w:sz w:val="24"/>
+          <w:szCs w:val="24"/>
+        </w:rPr>
+      </w:pPr>
+    </w:p>
+    <w:p>
+      <w:pPr>
+        <w:spacing w:after="0" w:line="240" w:lineRule="auto"/>
+        <w:rPr>
+          <w:rFonts w:ascii="Georgia" w:hAnsi="Georgia"/>
+          <w:sz w:val="24"/>
+          <w:szCs w:val="24"/>
+        </w:rPr>
+      </w:pPr>
+    </w:p>
+    <w:p>
+      <w:pPr>
+        <w:spacing w:after="0" w:line="240" w:lineRule="auto"/>
+        <w:rPr>
+          <w:rFonts w:ascii="Georgia" w:hAnsi="Georgia"/>
+          <w:sz w:val="24"/>
+          <w:szCs w:val="24"/>
+        </w:rPr>
+      </w:pPr>
+    </w:p>
+    <w:p>
+      <w:pPr>
+        <w:spacing w:after="0" w:line="240" w:lineRule="auto"/>
+        <w:rPr>
+          <w:rFonts w:ascii="Georgia" w:hAnsi="Georgia"/>
+          <w:sz w:val="24"/>
+          <w:szCs w:val="24"/>
+        </w:rPr>
+      </w:pPr>
+      <w:r>
+        <w:rPr>
+          <w:rFonts w:ascii="Georgia" w:hAnsi="Georgia"/>
+          <w:sz w:val="24"/>
+          <w:szCs w:val="24"/>
+        </w:rPr>
+        <w:lastRenderedPageBreak/>
+        <w:t>Documentation</w:t>
+      </w:r>
+    </w:p>
+    <w:p>
+      <w:pPr>
+        <w:pStyle w:val="ListParagraph"/>
+        <w:numPr>
+          <w:ilvl w:val="0"/>
+          <w:numId w:val="8"/>
+        </w:numPr>
+        <w:spacing w:after="0" w:line="240" w:lineRule="auto"/>
+        <w:rPr>
+          <w:rFonts w:ascii="Georgia" w:hAnsi="Georgia"/>
+          <w:sz w:val="24"/>
+          <w:szCs w:val="24"/>
+        </w:rPr>
+      </w:pPr>
+      <w:r>
+        <w:rPr>
+          <w:rFonts w:ascii="Georgia" w:hAnsi="Georgia"/>
+          <w:sz w:val="24"/>
+          <w:szCs w:val="24"/>
+        </w:rPr>
+        <w:t>README will provide instructions to guide the installation</w:t>
+      </w:r>
+    </w:p>
+    <w:p>
+      <w:pPr>
+        <w:pStyle w:val="ListParagraph"/>
+        <w:spacing w:after="0" w:line="240" w:lineRule="auto"/>
+        <w:rPr>
+          <w:rFonts w:ascii="Georgia" w:hAnsi="Georgia"/>
+          <w:sz w:val="24"/>
+          <w:szCs w:val="24"/>
+        </w:rPr>
+      </w:pPr>
+    </w:p>
+    <w:p>
+      <w:pPr>
+        <w:spacing w:after="0" w:line="240" w:lineRule="auto"/>
+        <w:rPr>
+          <w:rFonts w:ascii="Georgia" w:hAnsi="Georgia"/>
+          <w:sz w:val="24"/>
+          <w:szCs w:val="24"/>
+        </w:rPr>
+      </w:pPr>
+      <w:r>
+        <w:rPr>
+          <w:rFonts w:ascii="Georgia" w:hAnsi="Georgia"/>
+          <w:sz w:val="24"/>
+          <w:szCs w:val="24"/>
+        </w:rPr>
+        <w:t>Frontend</w:t>
+      </w:r>
+    </w:p>
+    <w:p>
+      <w:pPr>
+        <w:pStyle w:val="ListParagraph"/>
+        <w:numPr>
+          <w:ilvl w:val="0"/>
+          <w:numId w:val="7"/>
+        </w:numPr>
+        <w:spacing w:after="0" w:line="240" w:lineRule="auto"/>
+        <w:rPr>
+          <w:rFonts w:ascii="Georgia" w:hAnsi="Georgia"/>
+          <w:sz w:val="24"/>
+          <w:szCs w:val="24"/>
+        </w:rPr>
+      </w:pPr>
+      <w:r>
+        <w:rPr>
+          <w:rFonts w:ascii="Georgia" w:hAnsi="Georgia"/>
+          <w:sz w:val="24"/>
+          <w:szCs w:val="24"/>
+        </w:rPr>
+        <w:t>ReactJS will be used for the development of frontend</w:t>
+      </w:r>
+    </w:p>
+    <w:p>
+      <w:pPr>
+        <w:spacing w:after="0" w:line="240" w:lineRule="auto"/>
+        <w:rPr>
+          <w:rFonts w:ascii="Georgia" w:hAnsi="Georgia"/>
+          <w:sz w:val="24"/>
+          <w:szCs w:val="24"/>
+        </w:rPr>
+      </w:pPr>
+    </w:p>
+    <w:p>
+      <w:pPr>
+        <w:spacing w:after="0" w:line="240" w:lineRule="auto"/>
+        <w:rPr>
+          <w:rFonts w:ascii="Georgia" w:hAnsi="Georgia"/>
+          <w:sz w:val="24"/>
+          <w:szCs w:val="24"/>
+        </w:rPr>
+      </w:pPr>
+      <w:r>
+        <w:rPr>
+          <w:rFonts w:ascii="Georgia" w:hAnsi="Georgia"/>
+          <w:sz w:val="24"/>
+          <w:szCs w:val="24"/>
+        </w:rPr>
+        <w:t>Backend</w:t>
+      </w:r>
+    </w:p>
+    <w:p>
+      <w:pPr>
+        <w:pStyle w:val="ListParagraph"/>
+        <w:numPr>
+          <w:ilvl w:val="0"/>
+          <w:numId w:val="7"/>
+        </w:numPr>
+        <w:spacing w:after="0" w:line="240" w:lineRule="auto"/>
+        <w:rPr>
+          <w:rFonts w:ascii="Georgia" w:hAnsi="Georgia"/>
+          <w:sz w:val="24"/>
+          <w:szCs w:val="24"/>
+        </w:rPr>
+      </w:pPr>
+      <w:r>
+        <w:rPr>
+          <w:rFonts w:ascii="Georgia" w:hAnsi="Georgia"/>
+          <w:sz w:val="24"/>
+          <w:szCs w:val="24"/>
+        </w:rPr>
+        <w:t>Ruby on Rails will be used for the development of backend</w:t>
+      </w:r>
+    </w:p>
+    <w:p>
+      <w:pPr>
+        <w:pStyle w:val="ListParagraph"/>
+        <w:numPr>
+          <w:ilvl w:val="0"/>
+          <w:numId w:val="7"/>
+        </w:numPr>
+        <w:spacing w:after="0" w:line="240" w:lineRule="auto"/>
+        <w:rPr>
+          <w:rFonts w:ascii="Georgia" w:hAnsi="Georgia"/>
+          <w:sz w:val="24"/>
+          <w:szCs w:val="24"/>
+        </w:rPr>
+      </w:pPr>
+      <w:r>
+        <w:rPr>
+          <w:rFonts w:ascii="Georgia" w:hAnsi="Georgia"/>
+          <w:sz w:val="24"/>
+          <w:szCs w:val="24"/>
+        </w:rPr>
+        <w:t xml:space="preserve">As Ruby on Rails was highly recommended compared to </w:t>
+      </w:r>
+      <w:proofErr w:type="spellStart"/>
+      <w:r>
+        <w:rPr>
+          <w:rFonts w:ascii="Georgia" w:hAnsi="Georgia"/>
+          <w:sz w:val="24"/>
+          <w:szCs w:val="24"/>
+        </w:rPr>
+        <w:t>GoLang</w:t>
+      </w:r>
+      <w:proofErr w:type="spellEnd"/>
+      <w:r>
+        <w:rPr>
+          <w:rFonts w:ascii="Georgia" w:hAnsi="Georgia"/>
+          <w:sz w:val="24"/>
+          <w:szCs w:val="24"/>
+        </w:rPr>
+        <w:t xml:space="preserve"> and as a beginner in full stack development, I decided to start on Ruby on Rails to understand the fundamentals of backend development and MVC design pattern.</w:t>
       </w:r>
     </w:p>
     <w:sectPr>
@@ -732,7 +1107,14 @@
     </w:r>
     <w:r>
       <w:tab/>
-      <w:t>Leng Wei Cong, Justin A0241293J</w:t>
+    </w:r>
+    <w:proofErr w:type="spellStart"/>
+    <w:r>
+      <w:t>Leng</w:t>
+    </w:r>
+    <w:proofErr w:type="spellEnd"/>
+    <w:r>
+      <w:t xml:space="preserve"> Wei Cong, Justin A0241293J</w:t>
     </w:r>
   </w:p>
 </w:ftr>
@@ -982,6 +1364,95 @@
     </w:lvl>
   </w:abstractNum>
   <w:abstractNum w:abstractNumId="2" w15:restartNumberingAfterBreak="0">
+    <w:nsid w:val="0D800719"/>
+    <w:multiLevelType w:val="hybridMultilevel"/>
+    <w:tmpl w:val="815C45DA"/>
+    <w:lvl w:ilvl="0" w:tplc="08090001">
+      <w:start w:val="1"/>
+      <w:numFmt w:val="bullet"/>
+      <w:lvlText w:val=""/>
+      <w:lvlJc w:val="left"/>
+      <w:pPr>
+        <w:ind w:left="720" w:hanging="360"/>
+      </w:pPr>
+      <w:rPr>
+        <w:rFonts w:ascii="Symbol" w:hAnsi="Symbol" w:hint="default"/>
+      </w:rPr>
+    </w:lvl>
+    <w:lvl w:ilvl="1" w:tplc="08090019" w:tentative="1">
+      <w:start w:val="1"/>
+      <w:numFmt w:val="lowerLetter"/>
+      <w:lvlText w:val="%2."/>
+      <w:lvlJc w:val="left"/>
+      <w:pPr>
+        <w:ind w:left="1440" w:hanging="360"/>
+      </w:pPr>
+    </w:lvl>
+    <w:lvl w:ilvl="2" w:tplc="0809001B" w:tentative="1">
+      <w:start w:val="1"/>
+      <w:numFmt w:val="lowerRoman"/>
+      <w:lvlText w:val="%3."/>
+      <w:lvlJc w:val="right"/>
+      <w:pPr>
+        <w:ind w:left="2160" w:hanging="180"/>
+      </w:pPr>
+    </w:lvl>
+    <w:lvl w:ilvl="3" w:tplc="0809000F" w:tentative="1">
+      <w:start w:val="1"/>
+      <w:numFmt w:val="decimal"/>
+      <w:lvlText w:val="%4."/>
+      <w:lvlJc w:val="left"/>
+      <w:pPr>
+        <w:ind w:left="2880" w:hanging="360"/>
+      </w:pPr>
+    </w:lvl>
+    <w:lvl w:ilvl="4" w:tplc="08090019" w:tentative="1">
+      <w:start w:val="1"/>
+      <w:numFmt w:val="lowerLetter"/>
+      <w:lvlText w:val="%5."/>
+      <w:lvlJc w:val="left"/>
+      <w:pPr>
+        <w:ind w:left="3600" w:hanging="360"/>
+      </w:pPr>
+    </w:lvl>
+    <w:lvl w:ilvl="5" w:tplc="0809001B" w:tentative="1">
+      <w:start w:val="1"/>
+      <w:numFmt w:val="lowerRoman"/>
+      <w:lvlText w:val="%6."/>
+      <w:lvlJc w:val="right"/>
+      <w:pPr>
+        <w:ind w:left="4320" w:hanging="180"/>
+      </w:pPr>
+    </w:lvl>
+    <w:lvl w:ilvl="6" w:tplc="0809000F" w:tentative="1">
+      <w:start w:val="1"/>
+      <w:numFmt w:val="decimal"/>
+      <w:lvlText w:val="%7."/>
+      <w:lvlJc w:val="left"/>
+      <w:pPr>
+        <w:ind w:left="5040" w:hanging="360"/>
+      </w:pPr>
+    </w:lvl>
+    <w:lvl w:ilvl="7" w:tplc="08090019" w:tentative="1">
+      <w:start w:val="1"/>
+      <w:numFmt w:val="lowerLetter"/>
+      <w:lvlText w:val="%8."/>
+      <w:lvlJc w:val="left"/>
+      <w:pPr>
+        <w:ind w:left="5760" w:hanging="360"/>
+      </w:pPr>
+    </w:lvl>
+    <w:lvl w:ilvl="8" w:tplc="0809001B" w:tentative="1">
+      <w:start w:val="1"/>
+      <w:numFmt w:val="lowerRoman"/>
+      <w:lvlText w:val="%9."/>
+      <w:lvlJc w:val="right"/>
+      <w:pPr>
+        <w:ind w:left="6480" w:hanging="180"/>
+      </w:pPr>
+    </w:lvl>
+  </w:abstractNum>
+  <w:abstractNum w:abstractNumId="3" w15:restartNumberingAfterBreak="0">
     <w:nsid w:val="0FCE1361"/>
     <w:multiLevelType w:val="hybridMultilevel"/>
     <w:tmpl w:val="2C32E38E"/>
@@ -1067,7 +1538,7 @@
       </w:pPr>
     </w:lvl>
   </w:abstractNum>
-  <w:abstractNum w:abstractNumId="3" w15:restartNumberingAfterBreak="0">
+  <w:abstractNum w:abstractNumId="4" w15:restartNumberingAfterBreak="0">
     <w:nsid w:val="121436EA"/>
     <w:multiLevelType w:val="hybridMultilevel"/>
     <w:tmpl w:val="E3CA5BA4"/>
@@ -1156,7 +1627,120 @@
       </w:pPr>
     </w:lvl>
   </w:abstractNum>
-  <w:abstractNum w:abstractNumId="4" w15:restartNumberingAfterBreak="0">
+  <w:abstractNum w:abstractNumId="5" w15:restartNumberingAfterBreak="0">
+    <w:nsid w:val="43252B44"/>
+    <w:multiLevelType w:val="hybridMultilevel"/>
+    <w:tmpl w:val="29AAE212"/>
+    <w:lvl w:ilvl="0" w:tplc="08090001">
+      <w:start w:val="1"/>
+      <w:numFmt w:val="bullet"/>
+      <w:lvlText w:val=""/>
+      <w:lvlJc w:val="left"/>
+      <w:pPr>
+        <w:ind w:left="720" w:hanging="360"/>
+      </w:pPr>
+      <w:rPr>
+        <w:rFonts w:ascii="Symbol" w:hAnsi="Symbol" w:hint="default"/>
+      </w:rPr>
+    </w:lvl>
+    <w:lvl w:ilvl="1" w:tplc="08090003" w:tentative="1">
+      <w:start w:val="1"/>
+      <w:numFmt w:val="bullet"/>
+      <w:lvlText w:val="o"/>
+      <w:lvlJc w:val="left"/>
+      <w:pPr>
+        <w:ind w:left="1440" w:hanging="360"/>
+      </w:pPr>
+      <w:rPr>
+        <w:rFonts w:ascii="Courier New" w:hAnsi="Courier New" w:cs="Courier New" w:hint="default"/>
+      </w:rPr>
+    </w:lvl>
+    <w:lvl w:ilvl="2" w:tplc="08090005" w:tentative="1">
+      <w:start w:val="1"/>
+      <w:numFmt w:val="bullet"/>
+      <w:lvlText w:val=""/>
+      <w:lvlJc w:val="left"/>
+      <w:pPr>
+        <w:ind w:left="2160" w:hanging="360"/>
+      </w:pPr>
+      <w:rPr>
+        <w:rFonts w:ascii="Wingdings" w:hAnsi="Wingdings" w:hint="default"/>
+      </w:rPr>
+    </w:lvl>
+    <w:lvl w:ilvl="3" w:tplc="08090001" w:tentative="1">
+      <w:start w:val="1"/>
+      <w:numFmt w:val="bullet"/>
+      <w:lvlText w:val=""/>
+      <w:lvlJc w:val="left"/>
+      <w:pPr>
+        <w:ind w:left="2880" w:hanging="360"/>
+      </w:pPr>
+      <w:rPr>
+        <w:rFonts w:ascii="Symbol" w:hAnsi="Symbol" w:hint="default"/>
+      </w:rPr>
+    </w:lvl>
+    <w:lvl w:ilvl="4" w:tplc="08090003" w:tentative="1">
+      <w:start w:val="1"/>
+      <w:numFmt w:val="bullet"/>
+      <w:lvlText w:val="o"/>
+      <w:lvlJc w:val="left"/>
+      <w:pPr>
+        <w:ind w:left="3600" w:hanging="360"/>
+      </w:pPr>
+      <w:rPr>
+        <w:rFonts w:ascii="Courier New" w:hAnsi="Courier New" w:cs="Courier New" w:hint="default"/>
+      </w:rPr>
+    </w:lvl>
+    <w:lvl w:ilvl="5" w:tplc="08090005" w:tentative="1">
+      <w:start w:val="1"/>
+      <w:numFmt w:val="bullet"/>
+      <w:lvlText w:val=""/>
+      <w:lvlJc w:val="left"/>
+      <w:pPr>
+        <w:ind w:left="4320" w:hanging="360"/>
+      </w:pPr>
+      <w:rPr>
+        <w:rFonts w:ascii="Wingdings" w:hAnsi="Wingdings" w:hint="default"/>
+      </w:rPr>
+    </w:lvl>
+    <w:lvl w:ilvl="6" w:tplc="08090001" w:tentative="1">
+      <w:start w:val="1"/>
+      <w:numFmt w:val="bullet"/>
+      <w:lvlText w:val=""/>
+      <w:lvlJc w:val="left"/>
+      <w:pPr>
+        <w:ind w:left="5040" w:hanging="360"/>
+      </w:pPr>
+      <w:rPr>
+        <w:rFonts w:ascii="Symbol" w:hAnsi="Symbol" w:hint="default"/>
+      </w:rPr>
+    </w:lvl>
+    <w:lvl w:ilvl="7" w:tplc="08090003" w:tentative="1">
+      <w:start w:val="1"/>
+      <w:numFmt w:val="bullet"/>
+      <w:lvlText w:val="o"/>
+      <w:lvlJc w:val="left"/>
+      <w:pPr>
+        <w:ind w:left="5760" w:hanging="360"/>
+      </w:pPr>
+      <w:rPr>
+        <w:rFonts w:ascii="Courier New" w:hAnsi="Courier New" w:cs="Courier New" w:hint="default"/>
+      </w:rPr>
+    </w:lvl>
+    <w:lvl w:ilvl="8" w:tplc="08090005" w:tentative="1">
+      <w:start w:val="1"/>
+      <w:numFmt w:val="bullet"/>
+      <w:lvlText w:val=""/>
+      <w:lvlJc w:val="left"/>
+      <w:pPr>
+        <w:ind w:left="6480" w:hanging="360"/>
+      </w:pPr>
+      <w:rPr>
+        <w:rFonts w:ascii="Wingdings" w:hAnsi="Wingdings" w:hint="default"/>
+      </w:rPr>
+    </w:lvl>
+  </w:abstractNum>
+  <w:abstractNum w:abstractNumId="6" w15:restartNumberingAfterBreak="0">
     <w:nsid w:val="5F0A4E88"/>
     <w:multiLevelType w:val="hybridMultilevel"/>
     <w:tmpl w:val="D5CCAAFC"/>
@@ -1242,11 +1826,124 @@
       </w:pPr>
     </w:lvl>
   </w:abstractNum>
+  <w:abstractNum w:abstractNumId="7" w15:restartNumberingAfterBreak="0">
+    <w:nsid w:val="78EA0AE3"/>
+    <w:multiLevelType w:val="hybridMultilevel"/>
+    <w:tmpl w:val="30F22600"/>
+    <w:lvl w:ilvl="0" w:tplc="08090001">
+      <w:start w:val="1"/>
+      <w:numFmt w:val="bullet"/>
+      <w:lvlText w:val=""/>
+      <w:lvlJc w:val="left"/>
+      <w:pPr>
+        <w:ind w:left="720" w:hanging="360"/>
+      </w:pPr>
+      <w:rPr>
+        <w:rFonts w:ascii="Symbol" w:hAnsi="Symbol" w:hint="default"/>
+      </w:rPr>
+    </w:lvl>
+    <w:lvl w:ilvl="1" w:tplc="08090003" w:tentative="1">
+      <w:start w:val="1"/>
+      <w:numFmt w:val="bullet"/>
+      <w:lvlText w:val="o"/>
+      <w:lvlJc w:val="left"/>
+      <w:pPr>
+        <w:ind w:left="1440" w:hanging="360"/>
+      </w:pPr>
+      <w:rPr>
+        <w:rFonts w:ascii="Courier New" w:hAnsi="Courier New" w:cs="Courier New" w:hint="default"/>
+      </w:rPr>
+    </w:lvl>
+    <w:lvl w:ilvl="2" w:tplc="08090005" w:tentative="1">
+      <w:start w:val="1"/>
+      <w:numFmt w:val="bullet"/>
+      <w:lvlText w:val=""/>
+      <w:lvlJc w:val="left"/>
+      <w:pPr>
+        <w:ind w:left="2160" w:hanging="360"/>
+      </w:pPr>
+      <w:rPr>
+        <w:rFonts w:ascii="Wingdings" w:hAnsi="Wingdings" w:hint="default"/>
+      </w:rPr>
+    </w:lvl>
+    <w:lvl w:ilvl="3" w:tplc="08090001" w:tentative="1">
+      <w:start w:val="1"/>
+      <w:numFmt w:val="bullet"/>
+      <w:lvlText w:val=""/>
+      <w:lvlJc w:val="left"/>
+      <w:pPr>
+        <w:ind w:left="2880" w:hanging="360"/>
+      </w:pPr>
+      <w:rPr>
+        <w:rFonts w:ascii="Symbol" w:hAnsi="Symbol" w:hint="default"/>
+      </w:rPr>
+    </w:lvl>
+    <w:lvl w:ilvl="4" w:tplc="08090003" w:tentative="1">
+      <w:start w:val="1"/>
+      <w:numFmt w:val="bullet"/>
+      <w:lvlText w:val="o"/>
+      <w:lvlJc w:val="left"/>
+      <w:pPr>
+        <w:ind w:left="3600" w:hanging="360"/>
+      </w:pPr>
+      <w:rPr>
+        <w:rFonts w:ascii="Courier New" w:hAnsi="Courier New" w:cs="Courier New" w:hint="default"/>
+      </w:rPr>
+    </w:lvl>
+    <w:lvl w:ilvl="5" w:tplc="08090005" w:tentative="1">
+      <w:start w:val="1"/>
+      <w:numFmt w:val="bullet"/>
+      <w:lvlText w:val=""/>
+      <w:lvlJc w:val="left"/>
+      <w:pPr>
+        <w:ind w:left="4320" w:hanging="360"/>
+      </w:pPr>
+      <w:rPr>
+        <w:rFonts w:ascii="Wingdings" w:hAnsi="Wingdings" w:hint="default"/>
+      </w:rPr>
+    </w:lvl>
+    <w:lvl w:ilvl="6" w:tplc="08090001" w:tentative="1">
+      <w:start w:val="1"/>
+      <w:numFmt w:val="bullet"/>
+      <w:lvlText w:val=""/>
+      <w:lvlJc w:val="left"/>
+      <w:pPr>
+        <w:ind w:left="5040" w:hanging="360"/>
+      </w:pPr>
+      <w:rPr>
+        <w:rFonts w:ascii="Symbol" w:hAnsi="Symbol" w:hint="default"/>
+      </w:rPr>
+    </w:lvl>
+    <w:lvl w:ilvl="7" w:tplc="08090003" w:tentative="1">
+      <w:start w:val="1"/>
+      <w:numFmt w:val="bullet"/>
+      <w:lvlText w:val="o"/>
+      <w:lvlJc w:val="left"/>
+      <w:pPr>
+        <w:ind w:left="5760" w:hanging="360"/>
+      </w:pPr>
+      <w:rPr>
+        <w:rFonts w:ascii="Courier New" w:hAnsi="Courier New" w:cs="Courier New" w:hint="default"/>
+      </w:rPr>
+    </w:lvl>
+    <w:lvl w:ilvl="8" w:tplc="08090005" w:tentative="1">
+      <w:start w:val="1"/>
+      <w:numFmt w:val="bullet"/>
+      <w:lvlText w:val=""/>
+      <w:lvlJc w:val="left"/>
+      <w:pPr>
+        <w:ind w:left="6480" w:hanging="360"/>
+      </w:pPr>
+      <w:rPr>
+        <w:rFonts w:ascii="Wingdings" w:hAnsi="Wingdings" w:hint="default"/>
+      </w:rPr>
+    </w:lvl>
+  </w:abstractNum>
   <w:num w:numId="1">
-    <w:abstractNumId w:val="2"/>
+    <w:abstractNumId w:val="3"/>
   </w:num>
   <w:num w:numId="2">
-    <w:abstractNumId w:val="4"/>
+    <w:abstractNumId w:val="6"/>
   </w:num>
   <w:num w:numId="3">
     <w:abstractNumId w:val="1"/>
@@ -1255,7 +1952,16 @@
     <w:abstractNumId w:val="0"/>
   </w:num>
   <w:num w:numId="5">
-    <w:abstractNumId w:val="3"/>
+    <w:abstractNumId w:val="4"/>
+  </w:num>
+  <w:num w:numId="6">
+    <w:abstractNumId w:val="2"/>
+  </w:num>
+  <w:num w:numId="7">
+    <w:abstractNumId w:val="7"/>
+  </w:num>
+  <w:num w:numId="8">
+    <w:abstractNumId w:val="5"/>
   </w:num>
 </w:numbering>
 </file>

</xml_diff>